<commit_message>
Post PS6 update. Code working.
</commit_message>
<xml_diff>
--- a/Full Pin Diagram.docx
+++ b/Full Pin Diagram.docx
@@ -279,14 +279,22 @@
             <w:tcW w:w="2338" w:type="dxa"/>
             <w:vAlign w:val="center"/>
           </w:tcPr>
-          <w:p/>
-        </w:tc>
-        <w:tc>
-          <w:tcPr>
-            <w:tcW w:w="2338" w:type="dxa"/>
-            <w:vAlign w:val="center"/>
-          </w:tcPr>
-          <w:p/>
+          <w:p>
+            <w:r>
+              <w:t>Xbee Shield RX</w:t>
+            </w:r>
+          </w:p>
+        </w:tc>
+        <w:tc>
+          <w:tcPr>
+            <w:tcW w:w="2338" w:type="dxa"/>
+            <w:vAlign w:val="center"/>
+          </w:tcPr>
+          <w:p>
+            <w:r>
+              <w:t>Receives data through antenna</w:t>
+            </w:r>
+          </w:p>
         </w:tc>
       </w:tr>
       <w:tr>
@@ -325,14 +333,22 @@
             <w:tcW w:w="2338" w:type="dxa"/>
             <w:vAlign w:val="center"/>
           </w:tcPr>
-          <w:p/>
-        </w:tc>
-        <w:tc>
-          <w:tcPr>
-            <w:tcW w:w="2338" w:type="dxa"/>
-            <w:vAlign w:val="center"/>
-          </w:tcPr>
-          <w:p/>
+          <w:p>
+            <w:r>
+              <w:t>Xbee Shield TX</w:t>
+            </w:r>
+          </w:p>
+        </w:tc>
+        <w:tc>
+          <w:tcPr>
+            <w:tcW w:w="2338" w:type="dxa"/>
+            <w:vAlign w:val="center"/>
+          </w:tcPr>
+          <w:p>
+            <w:r>
+              <w:t>Transmits data through antenna</w:t>
+            </w:r>
+          </w:p>
         </w:tc>
       </w:tr>
       <w:tr>
@@ -871,39 +887,20 @@
             <w:vAlign w:val="center"/>
           </w:tcPr>
           <w:p>
-            <w:proofErr w:type="spellStart"/>
-            <w:r>
-              <w:t>Xbee</w:t>
-            </w:r>
-            <w:proofErr w:type="spellEnd"/>
-            <w:r>
-              <w:t xml:space="preserve"> Shield </w:t>
-            </w:r>
-            <w:r>
-              <w:t>T</w:t>
-            </w:r>
-            <w:r>
-              <w:t>X</w:t>
-            </w:r>
-          </w:p>
-        </w:tc>
-        <w:tc>
-          <w:tcPr>
-            <w:tcW w:w="2338" w:type="dxa"/>
-            <w:vAlign w:val="center"/>
-          </w:tcPr>
-          <w:p>
-            <w:r>
-              <w:t>Transmit</w:t>
-            </w:r>
-            <w:r>
-              <w:t xml:space="preserve"> Wireless Comms via </w:t>
-            </w:r>
-            <w:proofErr w:type="spellStart"/>
-            <w:r>
-              <w:t>Xbee</w:t>
-            </w:r>
-            <w:proofErr w:type="spellEnd"/>
+            <w:r>
+              <w:t>Mega Serial3 TX</w:t>
+            </w:r>
+          </w:p>
+        </w:tc>
+        <w:tc>
+          <w:tcPr>
+            <w:tcW w:w="2338" w:type="dxa"/>
+            <w:vAlign w:val="center"/>
+          </w:tcPr>
+          <w:p>
+            <w:r>
+              <w:t>Transmits data to Xbee Shield</w:t>
+            </w:r>
           </w:p>
         </w:tc>
       </w:tr>
@@ -944,39 +941,20 @@
             <w:vAlign w:val="center"/>
           </w:tcPr>
           <w:p>
-            <w:proofErr w:type="spellStart"/>
-            <w:r>
-              <w:t>Xbee</w:t>
-            </w:r>
-            <w:proofErr w:type="spellEnd"/>
-            <w:r>
-              <w:t xml:space="preserve"> Shield </w:t>
-            </w:r>
-            <w:r>
-              <w:t>R</w:t>
-            </w:r>
-            <w:r>
-              <w:t>X</w:t>
-            </w:r>
-          </w:p>
-        </w:tc>
-        <w:tc>
-          <w:tcPr>
-            <w:tcW w:w="2338" w:type="dxa"/>
-            <w:vAlign w:val="center"/>
-          </w:tcPr>
-          <w:p>
-            <w:r>
-              <w:t>Receive</w:t>
-            </w:r>
-            <w:r>
-              <w:t xml:space="preserve"> Wireless Comms via </w:t>
-            </w:r>
-            <w:proofErr w:type="spellStart"/>
-            <w:r>
-              <w:t>Xbee</w:t>
-            </w:r>
-            <w:proofErr w:type="spellEnd"/>
+            <w:r>
+              <w:t>Mega Serial3 RX</w:t>
+            </w:r>
+          </w:p>
+        </w:tc>
+        <w:tc>
+          <w:tcPr>
+            <w:tcW w:w="2338" w:type="dxa"/>
+            <w:vAlign w:val="center"/>
+          </w:tcPr>
+          <w:p>
+            <w:r>
+              <w:t>Receives data from Xbee Shield</w:t>
+            </w:r>
           </w:p>
         </w:tc>
       </w:tr>

</xml_diff>

<commit_message>
Code updated with encoders. Other files updated.
</commit_message>
<xml_diff>
--- a/Full Pin Diagram.docx
+++ b/Full Pin Diagram.docx
@@ -387,14 +387,22 @@
             <w:tcW w:w="2338" w:type="dxa"/>
             <w:vAlign w:val="center"/>
           </w:tcPr>
-          <w:p/>
-        </w:tc>
-        <w:tc>
-          <w:tcPr>
-            <w:tcW w:w="2338" w:type="dxa"/>
-            <w:vAlign w:val="center"/>
-          </w:tcPr>
-          <w:p/>
+          <w:p>
+            <w:r>
+              <w:t>Color Sensor S0</w:t>
+            </w:r>
+          </w:p>
+        </w:tc>
+        <w:tc>
+          <w:tcPr>
+            <w:tcW w:w="2338" w:type="dxa"/>
+            <w:vAlign w:val="center"/>
+          </w:tcPr>
+          <w:p>
+            <w:r>
+              <w:t>Red frequency reader</w:t>
+            </w:r>
+          </w:p>
         </w:tc>
       </w:tr>
       <w:tr>
@@ -433,14 +441,22 @@
             <w:tcW w:w="2338" w:type="dxa"/>
             <w:vAlign w:val="center"/>
           </w:tcPr>
-          <w:p/>
-        </w:tc>
-        <w:tc>
-          <w:tcPr>
-            <w:tcW w:w="2338" w:type="dxa"/>
-            <w:vAlign w:val="center"/>
-          </w:tcPr>
-          <w:p/>
+          <w:p>
+            <w:r>
+              <w:t>Color Sensor S1</w:t>
+            </w:r>
+          </w:p>
+        </w:tc>
+        <w:tc>
+          <w:tcPr>
+            <w:tcW w:w="2338" w:type="dxa"/>
+            <w:vAlign w:val="center"/>
+          </w:tcPr>
+          <w:p>
+            <w:r>
+              <w:t>Green frequency reader</w:t>
+            </w:r>
+          </w:p>
         </w:tc>
       </w:tr>
       <w:tr>
@@ -479,14 +495,25 @@
             <w:tcW w:w="2338" w:type="dxa"/>
             <w:vAlign w:val="center"/>
           </w:tcPr>
-          <w:p/>
-        </w:tc>
-        <w:tc>
-          <w:tcPr>
-            <w:tcW w:w="2338" w:type="dxa"/>
-            <w:vAlign w:val="center"/>
-          </w:tcPr>
-          <w:p/>
+          <w:p>
+            <w:r>
+              <w:t>Color Sensor S</w:t>
+            </w:r>
+            <w:r>
+              <w:t>2</w:t>
+            </w:r>
+          </w:p>
+        </w:tc>
+        <w:tc>
+          <w:tcPr>
+            <w:tcW w:w="2338" w:type="dxa"/>
+            <w:vAlign w:val="center"/>
+          </w:tcPr>
+          <w:p>
+            <w:r>
+              <w:t>Blue frequency reader</w:t>
+            </w:r>
+          </w:p>
         </w:tc>
       </w:tr>
       <w:tr>
@@ -525,14 +552,25 @@
             <w:tcW w:w="2338" w:type="dxa"/>
             <w:vAlign w:val="center"/>
           </w:tcPr>
-          <w:p/>
-        </w:tc>
-        <w:tc>
-          <w:tcPr>
-            <w:tcW w:w="2338" w:type="dxa"/>
-            <w:vAlign w:val="center"/>
-          </w:tcPr>
-          <w:p/>
+          <w:p>
+            <w:r>
+              <w:t>Color Sensor S</w:t>
+            </w:r>
+            <w:r>
+              <w:t>3</w:t>
+            </w:r>
+          </w:p>
+        </w:tc>
+        <w:tc>
+          <w:tcPr>
+            <w:tcW w:w="2338" w:type="dxa"/>
+            <w:vAlign w:val="center"/>
+          </w:tcPr>
+          <w:p>
+            <w:r>
+              <w:t>Clear frequency reader</w:t>
+            </w:r>
+          </w:p>
         </w:tc>
       </w:tr>
       <w:tr>
@@ -2453,22 +2491,14 @@
             <w:tcW w:w="2338" w:type="dxa"/>
             <w:vAlign w:val="center"/>
           </w:tcPr>
-          <w:p>
-            <w:r>
-              <w:t>L298N Catch Arm</w:t>
-            </w:r>
-          </w:p>
-        </w:tc>
-        <w:tc>
-          <w:tcPr>
-            <w:tcW w:w="2338" w:type="dxa"/>
-            <w:vAlign w:val="center"/>
-          </w:tcPr>
-          <w:p>
-            <w:r>
-              <w:t>Catch Arm ENA PWM</w:t>
-            </w:r>
-          </w:p>
+          <w:p/>
+        </w:tc>
+        <w:tc>
+          <w:tcPr>
+            <w:tcW w:w="2338" w:type="dxa"/>
+            <w:vAlign w:val="center"/>
+          </w:tcPr>
+          <w:p/>
         </w:tc>
       </w:tr>
       <w:tr>
@@ -2564,22 +2594,14 @@
             <w:tcW w:w="2338" w:type="dxa"/>
             <w:vAlign w:val="center"/>
           </w:tcPr>
-          <w:p>
-            <w:r>
-              <w:t>L298N Catch Arm</w:t>
-            </w:r>
-          </w:p>
-        </w:tc>
-        <w:tc>
-          <w:tcPr>
-            <w:tcW w:w="2338" w:type="dxa"/>
-            <w:vAlign w:val="center"/>
-          </w:tcPr>
-          <w:p>
-            <w:r>
-              <w:t>Catch Arm IN1 Digital</w:t>
-            </w:r>
-          </w:p>
+          <w:p/>
+        </w:tc>
+        <w:tc>
+          <w:tcPr>
+            <w:tcW w:w="2338" w:type="dxa"/>
+            <w:vAlign w:val="center"/>
+          </w:tcPr>
+          <w:p/>
         </w:tc>
       </w:tr>
       <w:tr>
@@ -2664,22 +2686,14 @@
             <w:tcW w:w="2338" w:type="dxa"/>
             <w:vAlign w:val="center"/>
           </w:tcPr>
-          <w:p>
-            <w:r>
-              <w:t>L298N Catch Arm</w:t>
-            </w:r>
-          </w:p>
-        </w:tc>
-        <w:tc>
-          <w:tcPr>
-            <w:tcW w:w="2338" w:type="dxa"/>
-            <w:vAlign w:val="center"/>
-          </w:tcPr>
-          <w:p>
-            <w:r>
-              <w:t>Catch Arm IN2 Digital</w:t>
-            </w:r>
-          </w:p>
+          <w:p/>
+        </w:tc>
+        <w:tc>
+          <w:tcPr>
+            <w:tcW w:w="2338" w:type="dxa"/>
+            <w:vAlign w:val="center"/>
+          </w:tcPr>
+          <w:p/>
         </w:tc>
       </w:tr>
       <w:tr>
@@ -3081,22 +3095,14 @@
             <w:tcW w:w="2338" w:type="dxa"/>
             <w:vAlign w:val="center"/>
           </w:tcPr>
-          <w:p>
-            <w:r>
-              <w:t>Color Sensor SCL</w:t>
-            </w:r>
-          </w:p>
-        </w:tc>
-        <w:tc>
-          <w:tcPr>
-            <w:tcW w:w="2338" w:type="dxa"/>
-            <w:vAlign w:val="center"/>
-          </w:tcPr>
-          <w:p>
-            <w:r>
-              <w:t>Clock for Color Sensor</w:t>
-            </w:r>
-          </w:p>
+          <w:p/>
+        </w:tc>
+        <w:tc>
+          <w:tcPr>
+            <w:tcW w:w="2338" w:type="dxa"/>
+            <w:vAlign w:val="center"/>
+          </w:tcPr>
+          <w:p/>
         </w:tc>
       </w:tr>
       <w:tr>
@@ -3134,22 +3140,14 @@
             <w:tcW w:w="2338" w:type="dxa"/>
             <w:vAlign w:val="center"/>
           </w:tcPr>
-          <w:p>
-            <w:r>
-              <w:t>Color Sensor SDA</w:t>
-            </w:r>
-          </w:p>
-        </w:tc>
-        <w:tc>
-          <w:tcPr>
-            <w:tcW w:w="2338" w:type="dxa"/>
-            <w:vAlign w:val="center"/>
-          </w:tcPr>
-          <w:p>
-            <w:r>
-              <w:t>Data for Color Sensor</w:t>
-            </w:r>
-          </w:p>
+          <w:p/>
+        </w:tc>
+        <w:tc>
+          <w:tcPr>
+            <w:tcW w:w="2338" w:type="dxa"/>
+            <w:vAlign w:val="center"/>
+          </w:tcPr>
+          <w:p/>
         </w:tc>
       </w:tr>
       <w:tr>
@@ -3608,14 +3606,22 @@
             <w:tcW w:w="2338" w:type="dxa"/>
             <w:vAlign w:val="center"/>
           </w:tcPr>
-          <w:p/>
-        </w:tc>
-        <w:tc>
-          <w:tcPr>
-            <w:tcW w:w="2338" w:type="dxa"/>
-            <w:vAlign w:val="center"/>
-          </w:tcPr>
-          <w:p/>
+          <w:p>
+            <w:r>
+              <w:t>Distance Sensor</w:t>
+            </w:r>
+          </w:p>
+        </w:tc>
+        <w:tc>
+          <w:tcPr>
+            <w:tcW w:w="2338" w:type="dxa"/>
+            <w:vAlign w:val="center"/>
+          </w:tcPr>
+          <w:p>
+            <w:r>
+              <w:t>Reads analog distance sensor voltage</w:t>
+            </w:r>
+          </w:p>
         </w:tc>
       </w:tr>
     </w:tbl>

</xml_diff>

<commit_message>
Working code for lab testing.
</commit_message>
<xml_diff>
--- a/Full Pin Diagram.docx
+++ b/Full Pin Diagram.docx
@@ -397,22 +397,14 @@
             <w:tcW w:w="2338" w:type="dxa"/>
             <w:vAlign w:val="center"/>
           </w:tcPr>
-          <w:p>
-            <w:r>
-              <w:t>Color Sensor S0</w:t>
-            </w:r>
-          </w:p>
-        </w:tc>
-        <w:tc>
-          <w:tcPr>
-            <w:tcW w:w="2338" w:type="dxa"/>
-            <w:vAlign w:val="center"/>
-          </w:tcPr>
-          <w:p>
-            <w:r>
-              <w:t>Freq. adjuster</w:t>
-            </w:r>
-          </w:p>
+          <w:p/>
+        </w:tc>
+        <w:tc>
+          <w:tcPr>
+            <w:tcW w:w="2338" w:type="dxa"/>
+            <w:vAlign w:val="center"/>
+          </w:tcPr>
+          <w:p/>
         </w:tc>
       </w:tr>
       <w:tr>
@@ -451,22 +443,14 @@
             <w:tcW w:w="2338" w:type="dxa"/>
             <w:vAlign w:val="center"/>
           </w:tcPr>
-          <w:p>
-            <w:r>
-              <w:t>Color Sensor S1</w:t>
-            </w:r>
-          </w:p>
-        </w:tc>
-        <w:tc>
-          <w:tcPr>
-            <w:tcW w:w="2338" w:type="dxa"/>
-            <w:vAlign w:val="center"/>
-          </w:tcPr>
-          <w:p>
-            <w:r>
-              <w:t>Freq. adjuster</w:t>
-            </w:r>
-          </w:p>
+          <w:p/>
+        </w:tc>
+        <w:tc>
+          <w:tcPr>
+            <w:tcW w:w="2338" w:type="dxa"/>
+            <w:vAlign w:val="center"/>
+          </w:tcPr>
+          <w:p/>
         </w:tc>
       </w:tr>
       <w:tr>
@@ -505,25 +489,14 @@
             <w:tcW w:w="2338" w:type="dxa"/>
             <w:vAlign w:val="center"/>
           </w:tcPr>
-          <w:p>
-            <w:r>
-              <w:t>Color Sensor S</w:t>
-            </w:r>
-            <w:r>
-              <w:t>2</w:t>
-            </w:r>
-          </w:p>
-        </w:tc>
-        <w:tc>
-          <w:tcPr>
-            <w:tcW w:w="2338" w:type="dxa"/>
-            <w:vAlign w:val="center"/>
-          </w:tcPr>
-          <w:p>
-            <w:r>
-              <w:t>Freq. adjuster</w:t>
-            </w:r>
-          </w:p>
+          <w:p/>
+        </w:tc>
+        <w:tc>
+          <w:tcPr>
+            <w:tcW w:w="2338" w:type="dxa"/>
+            <w:vAlign w:val="center"/>
+          </w:tcPr>
+          <w:p/>
         </w:tc>
       </w:tr>
       <w:tr>
@@ -562,25 +535,14 @@
             <w:tcW w:w="2338" w:type="dxa"/>
             <w:vAlign w:val="center"/>
           </w:tcPr>
-          <w:p>
-            <w:r>
-              <w:t>Color Sensor S</w:t>
-            </w:r>
-            <w:r>
-              <w:t>3</w:t>
-            </w:r>
-          </w:p>
-        </w:tc>
-        <w:tc>
-          <w:tcPr>
-            <w:tcW w:w="2338" w:type="dxa"/>
-            <w:vAlign w:val="center"/>
-          </w:tcPr>
-          <w:p>
-            <w:r>
-              <w:t>Freq. adjuster</w:t>
-            </w:r>
-          </w:p>
+          <w:p/>
+        </w:tc>
+        <w:tc>
+          <w:tcPr>
+            <w:tcW w:w="2338" w:type="dxa"/>
+            <w:vAlign w:val="center"/>
+          </w:tcPr>
+          <w:p/>
         </w:tc>
       </w:tr>
       <w:tr>
@@ -619,22 +581,14 @@
             <w:tcW w:w="2338" w:type="dxa"/>
             <w:vAlign w:val="center"/>
           </w:tcPr>
-          <w:p>
-            <w:r>
-              <w:t>Color Sensor Input</w:t>
-            </w:r>
-          </w:p>
-        </w:tc>
-        <w:tc>
-          <w:tcPr>
-            <w:tcW w:w="2338" w:type="dxa"/>
-            <w:vAlign w:val="center"/>
-          </w:tcPr>
-          <w:p>
-            <w:r>
-              <w:t>Reads C.S. Frequency</w:t>
-            </w:r>
-          </w:p>
+          <w:p/>
+        </w:tc>
+        <w:tc>
+          <w:tcPr>
+            <w:tcW w:w="2338" w:type="dxa"/>
+            <w:vAlign w:val="center"/>
+          </w:tcPr>
+          <w:p/>
         </w:tc>
       </w:tr>
       <w:tr>
@@ -2391,14 +2345,22 @@
             <w:tcW w:w="2338" w:type="dxa"/>
             <w:vAlign w:val="center"/>
           </w:tcPr>
-          <w:p/>
-        </w:tc>
-        <w:tc>
-          <w:tcPr>
-            <w:tcW w:w="2338" w:type="dxa"/>
-            <w:vAlign w:val="center"/>
-          </w:tcPr>
-          <w:p/>
+          <w:p>
+            <w:r>
+              <w:t>Color Sensor S0</w:t>
+            </w:r>
+          </w:p>
+        </w:tc>
+        <w:tc>
+          <w:tcPr>
+            <w:tcW w:w="2338" w:type="dxa"/>
+            <w:vAlign w:val="center"/>
+          </w:tcPr>
+          <w:p>
+            <w:r>
+              <w:t>Power Adjustment</w:t>
+            </w:r>
+          </w:p>
         </w:tc>
       </w:tr>
       <w:tr>
@@ -2483,14 +2445,22 @@
             <w:tcW w:w="2338" w:type="dxa"/>
             <w:vAlign w:val="center"/>
           </w:tcPr>
-          <w:p/>
-        </w:tc>
-        <w:tc>
-          <w:tcPr>
-            <w:tcW w:w="2338" w:type="dxa"/>
-            <w:vAlign w:val="center"/>
-          </w:tcPr>
-          <w:p/>
+          <w:p>
+            <w:r>
+              <w:t>Color Sensor S1</w:t>
+            </w:r>
+          </w:p>
+        </w:tc>
+        <w:tc>
+          <w:tcPr>
+            <w:tcW w:w="2338" w:type="dxa"/>
+            <w:vAlign w:val="center"/>
+          </w:tcPr>
+          <w:p>
+            <w:r>
+              <w:t>Power Adjustment</w:t>
+            </w:r>
+          </w:p>
         </w:tc>
       </w:tr>
       <w:tr>
@@ -2575,14 +2545,22 @@
             <w:tcW w:w="2338" w:type="dxa"/>
             <w:vAlign w:val="center"/>
           </w:tcPr>
-          <w:p/>
-        </w:tc>
-        <w:tc>
-          <w:tcPr>
-            <w:tcW w:w="2338" w:type="dxa"/>
-            <w:vAlign w:val="center"/>
-          </w:tcPr>
-          <w:p/>
+          <w:p>
+            <w:r>
+              <w:t>Color Sensor S2</w:t>
+            </w:r>
+          </w:p>
+        </w:tc>
+        <w:tc>
+          <w:tcPr>
+            <w:tcW w:w="2338" w:type="dxa"/>
+            <w:vAlign w:val="center"/>
+          </w:tcPr>
+          <w:p>
+            <w:r>
+              <w:t>Diode Setter</w:t>
+            </w:r>
+          </w:p>
         </w:tc>
       </w:tr>
       <w:tr>
@@ -2667,14 +2645,22 @@
             <w:tcW w:w="2338" w:type="dxa"/>
             <w:vAlign w:val="center"/>
           </w:tcPr>
-          <w:p/>
-        </w:tc>
-        <w:tc>
-          <w:tcPr>
-            <w:tcW w:w="2338" w:type="dxa"/>
-            <w:vAlign w:val="center"/>
-          </w:tcPr>
-          <w:p/>
+          <w:p>
+            <w:r>
+              <w:t>Color Sensor S3</w:t>
+            </w:r>
+          </w:p>
+        </w:tc>
+        <w:tc>
+          <w:tcPr>
+            <w:tcW w:w="2338" w:type="dxa"/>
+            <w:vAlign w:val="center"/>
+          </w:tcPr>
+          <w:p>
+            <w:r>
+              <w:t>Diode Setter</w:t>
+            </w:r>
+          </w:p>
         </w:tc>
       </w:tr>
       <w:tr>
@@ -2759,14 +2745,22 @@
             <w:tcW w:w="2338" w:type="dxa"/>
             <w:vAlign w:val="center"/>
           </w:tcPr>
-          <w:p/>
-        </w:tc>
-        <w:tc>
-          <w:tcPr>
-            <w:tcW w:w="2338" w:type="dxa"/>
-            <w:vAlign w:val="center"/>
-          </w:tcPr>
-          <w:p/>
+          <w:p>
+            <w:r>
+              <w:t>Color Sensor Input</w:t>
+            </w:r>
+          </w:p>
+        </w:tc>
+        <w:tc>
+          <w:tcPr>
+            <w:tcW w:w="2338" w:type="dxa"/>
+            <w:vAlign w:val="center"/>
+          </w:tcPr>
+          <w:p>
+            <w:r>
+              <w:t>Reads color data</w:t>
+            </w:r>
+          </w:p>
         </w:tc>
       </w:tr>
       <w:tr>
@@ -2929,20 +2923,16 @@
           </w:tcPr>
           <w:p>
             <w:r>
-              <w:t>QTR8 Array 1</w:t>
-            </w:r>
-          </w:p>
-        </w:tc>
-        <w:tc>
-          <w:tcPr>
-            <w:tcW w:w="2338" w:type="dxa"/>
-            <w:vAlign w:val="center"/>
-          </w:tcPr>
-          <w:p>
-            <w:r>
-              <w:t>Read sensor 1</w:t>
-            </w:r>
-          </w:p>
+              <w:t>Rear Distance Sensor</w:t>
+            </w:r>
+          </w:p>
+        </w:tc>
+        <w:tc>
+          <w:tcPr>
+            <w:tcW w:w="2338" w:type="dxa"/>
+            <w:vAlign w:val="center"/>
+          </w:tcPr>
+          <w:p/>
         </w:tc>
       </w:tr>
       <w:tr>
@@ -2979,23 +2969,16 @@
           </w:tcPr>
           <w:p>
             <w:r>
-              <w:t xml:space="preserve">QTR8 Array </w:t>
-            </w:r>
-            <w:r>
-              <w:t>3</w:t>
-            </w:r>
-          </w:p>
-        </w:tc>
-        <w:tc>
-          <w:tcPr>
-            <w:tcW w:w="2338" w:type="dxa"/>
-            <w:vAlign w:val="center"/>
-          </w:tcPr>
-          <w:p>
-            <w:r>
-              <w:t>Read sensor 2</w:t>
-            </w:r>
-          </w:p>
+              <w:t>Front Distance Sensor</w:t>
+            </w:r>
+          </w:p>
+        </w:tc>
+        <w:tc>
+          <w:tcPr>
+            <w:tcW w:w="2338" w:type="dxa"/>
+            <w:vAlign w:val="center"/>
+          </w:tcPr>
+          <w:p/>
         </w:tc>
       </w:tr>
       <w:tr>
@@ -3032,23 +3015,16 @@
           </w:tcPr>
           <w:p>
             <w:r>
-              <w:t xml:space="preserve">QTR8 Array </w:t>
-            </w:r>
-            <w:r>
-              <w:t>5</w:t>
-            </w:r>
-          </w:p>
-        </w:tc>
-        <w:tc>
-          <w:tcPr>
-            <w:tcW w:w="2338" w:type="dxa"/>
-            <w:vAlign w:val="center"/>
-          </w:tcPr>
-          <w:p>
-            <w:r>
-              <w:t>Read sensor 3</w:t>
-            </w:r>
-          </w:p>
+              <w:t>Hall Effect Sensor</w:t>
+            </w:r>
+          </w:p>
+        </w:tc>
+        <w:tc>
+          <w:tcPr>
+            <w:tcW w:w="2338" w:type="dxa"/>
+            <w:vAlign w:val="center"/>
+          </w:tcPr>
+          <w:p/>
         </w:tc>
       </w:tr>
       <w:tr>
@@ -3083,25 +3059,14 @@
             <w:tcW w:w="2338" w:type="dxa"/>
             <w:vAlign w:val="center"/>
           </w:tcPr>
-          <w:p>
-            <w:r>
-              <w:t xml:space="preserve">QTR8 Array </w:t>
-            </w:r>
-            <w:r>
-              <w:t>7</w:t>
-            </w:r>
-          </w:p>
-        </w:tc>
-        <w:tc>
-          <w:tcPr>
-            <w:tcW w:w="2338" w:type="dxa"/>
-            <w:vAlign w:val="center"/>
-          </w:tcPr>
-          <w:p>
-            <w:r>
-              <w:t>Read sensor 4</w:t>
-            </w:r>
-          </w:p>
+          <w:p/>
+        </w:tc>
+        <w:tc>
+          <w:tcPr>
+            <w:tcW w:w="2338" w:type="dxa"/>
+            <w:vAlign w:val="center"/>
+          </w:tcPr>
+          <w:p/>
         </w:tc>
       </w:tr>
       <w:tr>
@@ -3136,25 +3101,14 @@
             <w:tcW w:w="2338" w:type="dxa"/>
             <w:vAlign w:val="center"/>
           </w:tcPr>
-          <w:p>
-            <w:r>
-              <w:t xml:space="preserve">QTR8 Array </w:t>
-            </w:r>
-            <w:r>
-              <w:t>9</w:t>
-            </w:r>
-          </w:p>
-        </w:tc>
-        <w:tc>
-          <w:tcPr>
-            <w:tcW w:w="2338" w:type="dxa"/>
-            <w:vAlign w:val="center"/>
-          </w:tcPr>
-          <w:p>
-            <w:r>
-              <w:t>Read sensor 5</w:t>
-            </w:r>
-          </w:p>
+          <w:p/>
+        </w:tc>
+        <w:tc>
+          <w:tcPr>
+            <w:tcW w:w="2338" w:type="dxa"/>
+            <w:vAlign w:val="center"/>
+          </w:tcPr>
+          <w:p/>
         </w:tc>
       </w:tr>
       <w:tr>
@@ -3189,25 +3143,14 @@
             <w:tcW w:w="2338" w:type="dxa"/>
             <w:vAlign w:val="center"/>
           </w:tcPr>
-          <w:p>
-            <w:r>
-              <w:t>QTR8 Array 1</w:t>
-            </w:r>
-            <w:r>
-              <w:t>1</w:t>
-            </w:r>
-          </w:p>
-        </w:tc>
-        <w:tc>
-          <w:tcPr>
-            <w:tcW w:w="2338" w:type="dxa"/>
-            <w:vAlign w:val="center"/>
-          </w:tcPr>
-          <w:p>
-            <w:r>
-              <w:t>Read sensor 6</w:t>
-            </w:r>
-          </w:p>
+          <w:p/>
+        </w:tc>
+        <w:tc>
+          <w:tcPr>
+            <w:tcW w:w="2338" w:type="dxa"/>
+            <w:vAlign w:val="center"/>
+          </w:tcPr>
+          <w:p/>
         </w:tc>
       </w:tr>
       <w:tr>
@@ -3242,25 +3185,14 @@
             <w:tcW w:w="2338" w:type="dxa"/>
             <w:vAlign w:val="center"/>
           </w:tcPr>
-          <w:p>
-            <w:r>
-              <w:t>QTR8 Array 1</w:t>
-            </w:r>
-            <w:r>
-              <w:t>3</w:t>
-            </w:r>
-          </w:p>
-        </w:tc>
-        <w:tc>
-          <w:tcPr>
-            <w:tcW w:w="2338" w:type="dxa"/>
-            <w:vAlign w:val="center"/>
-          </w:tcPr>
-          <w:p>
-            <w:r>
-              <w:t>Read sensor 7</w:t>
-            </w:r>
-          </w:p>
+          <w:p/>
+        </w:tc>
+        <w:tc>
+          <w:tcPr>
+            <w:tcW w:w="2338" w:type="dxa"/>
+            <w:vAlign w:val="center"/>
+          </w:tcPr>
+          <w:p/>
         </w:tc>
       </w:tr>
       <w:tr>
@@ -3297,23 +3229,16 @@
           </w:tcPr>
           <w:p>
             <w:r>
-              <w:t>QTR8 Array 1</w:t>
-            </w:r>
-            <w:r>
-              <w:t>5</w:t>
-            </w:r>
-          </w:p>
-        </w:tc>
-        <w:tc>
-          <w:tcPr>
-            <w:tcW w:w="2338" w:type="dxa"/>
-            <w:vAlign w:val="center"/>
-          </w:tcPr>
-          <w:p>
-            <w:r>
-              <w:t>Read sensor 8</w:t>
-            </w:r>
-          </w:p>
+              <w:t>QTR8 CTRL</w:t>
+            </w:r>
+          </w:p>
+        </w:tc>
+        <w:tc>
+          <w:tcPr>
+            <w:tcW w:w="2338" w:type="dxa"/>
+            <w:vAlign w:val="center"/>
+          </w:tcPr>
+          <w:p/>
         </w:tc>
       </w:tr>
       <w:tr>
@@ -3361,23 +3286,16 @@
           </w:tcPr>
           <w:p>
             <w:r>
-              <w:t xml:space="preserve">QTR8 Array </w:t>
-            </w:r>
-            <w:r>
-              <w:t>CTRL</w:t>
-            </w:r>
-          </w:p>
-        </w:tc>
-        <w:tc>
-          <w:tcPr>
-            <w:tcW w:w="2338" w:type="dxa"/>
-            <w:vAlign w:val="center"/>
-          </w:tcPr>
-          <w:p>
-            <w:r>
-              <w:t>Activates the IR Lights</w:t>
-            </w:r>
-          </w:p>
+              <w:t>QTR8 Array 1</w:t>
+            </w:r>
+          </w:p>
+        </w:tc>
+        <w:tc>
+          <w:tcPr>
+            <w:tcW w:w="2338" w:type="dxa"/>
+            <w:vAlign w:val="center"/>
+          </w:tcPr>
+          <w:p/>
         </w:tc>
       </w:tr>
       <w:tr>
@@ -3412,7 +3330,11 @@
             <w:tcW w:w="2338" w:type="dxa"/>
             <w:vAlign w:val="center"/>
           </w:tcPr>
-          <w:p/>
+          <w:p>
+            <w:r>
+              <w:t>QTR8 Array 3</w:t>
+            </w:r>
+          </w:p>
         </w:tc>
         <w:tc>
           <w:tcPr>
@@ -3465,7 +3387,11 @@
             <w:tcW w:w="2338" w:type="dxa"/>
             <w:vAlign w:val="center"/>
           </w:tcPr>
-          <w:p/>
+          <w:p>
+            <w:r>
+              <w:t>QTR8 Array 5</w:t>
+            </w:r>
+          </w:p>
         </w:tc>
         <w:tc>
           <w:tcPr>
@@ -3507,7 +3433,11 @@
             <w:tcW w:w="2338" w:type="dxa"/>
             <w:vAlign w:val="center"/>
           </w:tcPr>
-          <w:p/>
+          <w:p>
+            <w:r>
+              <w:t>QTR8 Array 7</w:t>
+            </w:r>
+          </w:p>
         </w:tc>
         <w:tc>
           <w:tcPr>
@@ -3549,7 +3479,11 @@
             <w:tcW w:w="2338" w:type="dxa"/>
             <w:vAlign w:val="center"/>
           </w:tcPr>
-          <w:p/>
+          <w:p>
+            <w:r>
+              <w:t>QTR8 Array 9</w:t>
+            </w:r>
+          </w:p>
         </w:tc>
         <w:tc>
           <w:tcPr>
@@ -3593,20 +3527,16 @@
           </w:tcPr>
           <w:p>
             <w:r>
-              <w:t>Hall Effect Sensor</w:t>
-            </w:r>
-          </w:p>
-        </w:tc>
-        <w:tc>
-          <w:tcPr>
-            <w:tcW w:w="2338" w:type="dxa"/>
-            <w:vAlign w:val="center"/>
-          </w:tcPr>
-          <w:p>
-            <w:r>
-              <w:t>Magnet Detection</w:t>
-            </w:r>
-          </w:p>
+              <w:t>QTR8 Array 11</w:t>
+            </w:r>
+          </w:p>
+        </w:tc>
+        <w:tc>
+          <w:tcPr>
+            <w:tcW w:w="2338" w:type="dxa"/>
+            <w:vAlign w:val="center"/>
+          </w:tcPr>
+          <w:p/>
         </w:tc>
       </w:tr>
       <w:tr>
@@ -3643,7 +3573,7 @@
           </w:tcPr>
           <w:p>
             <w:r>
-              <w:t>Rear Distance Sensor</w:t>
+              <w:t>QTR8 Array 13</w:t>
             </w:r>
           </w:p>
         </w:tc>
@@ -3689,7 +3619,7 @@
           </w:tcPr>
           <w:p>
             <w:r>
-              <w:t>Front Distance Sensor</w:t>
+              <w:t>QTR8 Array 15</w:t>
             </w:r>
           </w:p>
         </w:tc>
@@ -4442,6 +4372,904 @@
         </w:tc>
       </w:tr>
     </w:tbl>
+    <w:p/>
+    <w:p/>
+    <w:p>
+      <w:pPr>
+        <w:shd w:val="clear" w:color="auto" w:fill="000000"/>
+        <w:spacing w:after="0" w:line="285" w:lineRule="atLeast"/>
+        <w:rPr>
+          <w:rFonts w:ascii="Consolas" w:eastAsia="Times New Roman" w:hAnsi="Consolas" w:cs="Times New Roman"/>
+          <w:color w:val="FFFFFF"/>
+          <w:kern w:val="0"/>
+          <w:sz w:val="21"/>
+          <w:szCs w:val="21"/>
+          <w14:ligatures w14:val="none"/>
+        </w:rPr>
+      </w:pPr>
+      <w:r>
+        <w:rPr>
+          <w:rFonts w:ascii="Consolas" w:eastAsia="Times New Roman" w:hAnsi="Consolas" w:cs="Times New Roman"/>
+          <w:color w:val="7CA668"/>
+          <w:kern w:val="0"/>
+          <w:sz w:val="21"/>
+          <w:szCs w:val="21"/>
+          <w14:ligatures w14:val="none"/>
+        </w:rPr>
+        <w:t>// PWM Pins - If wheel drives backwards, swap pin definitions</w:t>
+      </w:r>
+    </w:p>
+    <w:p>
+      <w:pPr>
+        <w:shd w:val="clear" w:color="auto" w:fill="000000"/>
+        <w:spacing w:after="0" w:line="285" w:lineRule="atLeast"/>
+        <w:rPr>
+          <w:rFonts w:ascii="Consolas" w:eastAsia="Times New Roman" w:hAnsi="Consolas" w:cs="Times New Roman"/>
+          <w:color w:val="FFFFFF"/>
+          <w:kern w:val="0"/>
+          <w:sz w:val="21"/>
+          <w:szCs w:val="21"/>
+          <w14:ligatures w14:val="none"/>
+        </w:rPr>
+      </w:pPr>
+      <w:r>
+        <w:rPr>
+          <w:rFonts w:ascii="Consolas" w:eastAsia="Times New Roman" w:hAnsi="Consolas" w:cs="Times New Roman"/>
+          <w:color w:val="569CD6"/>
+          <w:kern w:val="0"/>
+          <w:sz w:val="21"/>
+          <w:szCs w:val="21"/>
+          <w14:ligatures w14:val="none"/>
+        </w:rPr>
+        <w:t>const</w:t>
+      </w:r>
+      <w:r>
+        <w:rPr>
+          <w:rFonts w:ascii="Consolas" w:eastAsia="Times New Roman" w:hAnsi="Consolas" w:cs="Times New Roman"/>
+          <w:color w:val="FFFFFF"/>
+          <w:kern w:val="0"/>
+          <w:sz w:val="21"/>
+          <w:szCs w:val="21"/>
+          <w14:ligatures w14:val="none"/>
+        </w:rPr>
+        <w:t xml:space="preserve"> </w:t>
+      </w:r>
+      <w:r>
+        <w:rPr>
+          <w:rFonts w:ascii="Consolas" w:eastAsia="Times New Roman" w:hAnsi="Consolas" w:cs="Times New Roman"/>
+          <w:color w:val="569CD6"/>
+          <w:kern w:val="0"/>
+          <w:sz w:val="21"/>
+          <w:szCs w:val="21"/>
+          <w14:ligatures w14:val="none"/>
+        </w:rPr>
+        <w:t>int</w:t>
+      </w:r>
+      <w:r>
+        <w:rPr>
+          <w:rFonts w:ascii="Consolas" w:eastAsia="Times New Roman" w:hAnsi="Consolas" w:cs="Times New Roman"/>
+          <w:color w:val="FFFFFF"/>
+          <w:kern w:val="0"/>
+          <w:sz w:val="21"/>
+          <w:szCs w:val="21"/>
+          <w14:ligatures w14:val="none"/>
+        </w:rPr>
+        <w:t xml:space="preserve"> leftMotorPin1 </w:t>
+      </w:r>
+      <w:r>
+        <w:rPr>
+          <w:rFonts w:ascii="Consolas" w:eastAsia="Times New Roman" w:hAnsi="Consolas" w:cs="Times New Roman"/>
+          <w:color w:val="D4D4D4"/>
+          <w:kern w:val="0"/>
+          <w:sz w:val="21"/>
+          <w:szCs w:val="21"/>
+          <w14:ligatures w14:val="none"/>
+        </w:rPr>
+        <w:t>=</w:t>
+      </w:r>
+      <w:r>
+        <w:rPr>
+          <w:rFonts w:ascii="Consolas" w:eastAsia="Times New Roman" w:hAnsi="Consolas" w:cs="Times New Roman"/>
+          <w:color w:val="FFFFFF"/>
+          <w:kern w:val="0"/>
+          <w:sz w:val="21"/>
+          <w:szCs w:val="21"/>
+          <w14:ligatures w14:val="none"/>
+        </w:rPr>
+        <w:t xml:space="preserve"> </w:t>
+      </w:r>
+      <w:proofErr w:type="gramStart"/>
+      <w:r>
+        <w:rPr>
+          <w:rFonts w:ascii="Consolas" w:eastAsia="Times New Roman" w:hAnsi="Consolas" w:cs="Times New Roman"/>
+          <w:color w:val="B5CEA8"/>
+          <w:kern w:val="0"/>
+          <w:sz w:val="21"/>
+          <w:szCs w:val="21"/>
+          <w14:ligatures w14:val="none"/>
+        </w:rPr>
+        <w:t>8</w:t>
+      </w:r>
+      <w:r>
+        <w:rPr>
+          <w:rFonts w:ascii="Consolas" w:eastAsia="Times New Roman" w:hAnsi="Consolas" w:cs="Times New Roman"/>
+          <w:color w:val="FFFFFF"/>
+          <w:kern w:val="0"/>
+          <w:sz w:val="21"/>
+          <w:szCs w:val="21"/>
+          <w14:ligatures w14:val="none"/>
+        </w:rPr>
+        <w:t>;</w:t>
+      </w:r>
+      <w:proofErr w:type="gramEnd"/>
+    </w:p>
+    <w:p>
+      <w:pPr>
+        <w:shd w:val="clear" w:color="auto" w:fill="000000"/>
+        <w:spacing w:after="0" w:line="285" w:lineRule="atLeast"/>
+        <w:rPr>
+          <w:rFonts w:ascii="Consolas" w:eastAsia="Times New Roman" w:hAnsi="Consolas" w:cs="Times New Roman"/>
+          <w:color w:val="FFFFFF"/>
+          <w:kern w:val="0"/>
+          <w:sz w:val="21"/>
+          <w:szCs w:val="21"/>
+          <w14:ligatures w14:val="none"/>
+        </w:rPr>
+      </w:pPr>
+      <w:r>
+        <w:rPr>
+          <w:rFonts w:ascii="Consolas" w:eastAsia="Times New Roman" w:hAnsi="Consolas" w:cs="Times New Roman"/>
+          <w:color w:val="569CD6"/>
+          <w:kern w:val="0"/>
+          <w:sz w:val="21"/>
+          <w:szCs w:val="21"/>
+          <w14:ligatures w14:val="none"/>
+        </w:rPr>
+        <w:t>const</w:t>
+      </w:r>
+      <w:r>
+        <w:rPr>
+          <w:rFonts w:ascii="Consolas" w:eastAsia="Times New Roman" w:hAnsi="Consolas" w:cs="Times New Roman"/>
+          <w:color w:val="FFFFFF"/>
+          <w:kern w:val="0"/>
+          <w:sz w:val="21"/>
+          <w:szCs w:val="21"/>
+          <w14:ligatures w14:val="none"/>
+        </w:rPr>
+        <w:t xml:space="preserve"> </w:t>
+      </w:r>
+      <w:r>
+        <w:rPr>
+          <w:rFonts w:ascii="Consolas" w:eastAsia="Times New Roman" w:hAnsi="Consolas" w:cs="Times New Roman"/>
+          <w:color w:val="569CD6"/>
+          <w:kern w:val="0"/>
+          <w:sz w:val="21"/>
+          <w:szCs w:val="21"/>
+          <w14:ligatures w14:val="none"/>
+        </w:rPr>
+        <w:t>int</w:t>
+      </w:r>
+      <w:r>
+        <w:rPr>
+          <w:rFonts w:ascii="Consolas" w:eastAsia="Times New Roman" w:hAnsi="Consolas" w:cs="Times New Roman"/>
+          <w:color w:val="FFFFFF"/>
+          <w:kern w:val="0"/>
+          <w:sz w:val="21"/>
+          <w:szCs w:val="21"/>
+          <w14:ligatures w14:val="none"/>
+        </w:rPr>
+        <w:t xml:space="preserve"> leftMotorPin2 </w:t>
+      </w:r>
+      <w:r>
+        <w:rPr>
+          <w:rFonts w:ascii="Consolas" w:eastAsia="Times New Roman" w:hAnsi="Consolas" w:cs="Times New Roman"/>
+          <w:color w:val="D4D4D4"/>
+          <w:kern w:val="0"/>
+          <w:sz w:val="21"/>
+          <w:szCs w:val="21"/>
+          <w14:ligatures w14:val="none"/>
+        </w:rPr>
+        <w:t>=</w:t>
+      </w:r>
+      <w:r>
+        <w:rPr>
+          <w:rFonts w:ascii="Consolas" w:eastAsia="Times New Roman" w:hAnsi="Consolas" w:cs="Times New Roman"/>
+          <w:color w:val="FFFFFF"/>
+          <w:kern w:val="0"/>
+          <w:sz w:val="21"/>
+          <w:szCs w:val="21"/>
+          <w14:ligatures w14:val="none"/>
+        </w:rPr>
+        <w:t xml:space="preserve"> </w:t>
+      </w:r>
+      <w:proofErr w:type="gramStart"/>
+      <w:r>
+        <w:rPr>
+          <w:rFonts w:ascii="Consolas" w:eastAsia="Times New Roman" w:hAnsi="Consolas" w:cs="Times New Roman"/>
+          <w:color w:val="B5CEA8"/>
+          <w:kern w:val="0"/>
+          <w:sz w:val="21"/>
+          <w:szCs w:val="21"/>
+          <w14:ligatures w14:val="none"/>
+        </w:rPr>
+        <w:t>9</w:t>
+      </w:r>
+      <w:r>
+        <w:rPr>
+          <w:rFonts w:ascii="Consolas" w:eastAsia="Times New Roman" w:hAnsi="Consolas" w:cs="Times New Roman"/>
+          <w:color w:val="FFFFFF"/>
+          <w:kern w:val="0"/>
+          <w:sz w:val="21"/>
+          <w:szCs w:val="21"/>
+          <w14:ligatures w14:val="none"/>
+        </w:rPr>
+        <w:t>;</w:t>
+      </w:r>
+      <w:proofErr w:type="gramEnd"/>
+    </w:p>
+    <w:p>
+      <w:pPr>
+        <w:shd w:val="clear" w:color="auto" w:fill="000000"/>
+        <w:spacing w:after="0" w:line="285" w:lineRule="atLeast"/>
+        <w:rPr>
+          <w:rFonts w:ascii="Consolas" w:eastAsia="Times New Roman" w:hAnsi="Consolas" w:cs="Times New Roman"/>
+          <w:color w:val="FFFFFF"/>
+          <w:kern w:val="0"/>
+          <w:sz w:val="21"/>
+          <w:szCs w:val="21"/>
+          <w14:ligatures w14:val="none"/>
+        </w:rPr>
+      </w:pPr>
+      <w:r>
+        <w:rPr>
+          <w:rFonts w:ascii="Consolas" w:eastAsia="Times New Roman" w:hAnsi="Consolas" w:cs="Times New Roman"/>
+          <w:color w:val="569CD6"/>
+          <w:kern w:val="0"/>
+          <w:sz w:val="21"/>
+          <w:szCs w:val="21"/>
+          <w14:ligatures w14:val="none"/>
+        </w:rPr>
+        <w:t>const</w:t>
+      </w:r>
+      <w:r>
+        <w:rPr>
+          <w:rFonts w:ascii="Consolas" w:eastAsia="Times New Roman" w:hAnsi="Consolas" w:cs="Times New Roman"/>
+          <w:color w:val="FFFFFF"/>
+          <w:kern w:val="0"/>
+          <w:sz w:val="21"/>
+          <w:szCs w:val="21"/>
+          <w14:ligatures w14:val="none"/>
+        </w:rPr>
+        <w:t xml:space="preserve"> </w:t>
+      </w:r>
+      <w:r>
+        <w:rPr>
+          <w:rFonts w:ascii="Consolas" w:eastAsia="Times New Roman" w:hAnsi="Consolas" w:cs="Times New Roman"/>
+          <w:color w:val="569CD6"/>
+          <w:kern w:val="0"/>
+          <w:sz w:val="21"/>
+          <w:szCs w:val="21"/>
+          <w14:ligatures w14:val="none"/>
+        </w:rPr>
+        <w:t>int</w:t>
+      </w:r>
+      <w:r>
+        <w:rPr>
+          <w:rFonts w:ascii="Consolas" w:eastAsia="Times New Roman" w:hAnsi="Consolas" w:cs="Times New Roman"/>
+          <w:color w:val="FFFFFF"/>
+          <w:kern w:val="0"/>
+          <w:sz w:val="21"/>
+          <w:szCs w:val="21"/>
+          <w14:ligatures w14:val="none"/>
+        </w:rPr>
+        <w:t xml:space="preserve"> rightMotorPin1 </w:t>
+      </w:r>
+      <w:r>
+        <w:rPr>
+          <w:rFonts w:ascii="Consolas" w:eastAsia="Times New Roman" w:hAnsi="Consolas" w:cs="Times New Roman"/>
+          <w:color w:val="D4D4D4"/>
+          <w:kern w:val="0"/>
+          <w:sz w:val="21"/>
+          <w:szCs w:val="21"/>
+          <w14:ligatures w14:val="none"/>
+        </w:rPr>
+        <w:t>=</w:t>
+      </w:r>
+      <w:r>
+        <w:rPr>
+          <w:rFonts w:ascii="Consolas" w:eastAsia="Times New Roman" w:hAnsi="Consolas" w:cs="Times New Roman"/>
+          <w:color w:val="FFFFFF"/>
+          <w:kern w:val="0"/>
+          <w:sz w:val="21"/>
+          <w:szCs w:val="21"/>
+          <w14:ligatures w14:val="none"/>
+        </w:rPr>
+        <w:t xml:space="preserve"> </w:t>
+      </w:r>
+      <w:proofErr w:type="gramStart"/>
+      <w:r>
+        <w:rPr>
+          <w:rFonts w:ascii="Consolas" w:eastAsia="Times New Roman" w:hAnsi="Consolas" w:cs="Times New Roman"/>
+          <w:color w:val="B5CEA8"/>
+          <w:kern w:val="0"/>
+          <w:sz w:val="21"/>
+          <w:szCs w:val="21"/>
+          <w14:ligatures w14:val="none"/>
+        </w:rPr>
+        <w:t>10</w:t>
+      </w:r>
+      <w:r>
+        <w:rPr>
+          <w:rFonts w:ascii="Consolas" w:eastAsia="Times New Roman" w:hAnsi="Consolas" w:cs="Times New Roman"/>
+          <w:color w:val="FFFFFF"/>
+          <w:kern w:val="0"/>
+          <w:sz w:val="21"/>
+          <w:szCs w:val="21"/>
+          <w14:ligatures w14:val="none"/>
+        </w:rPr>
+        <w:t>;</w:t>
+      </w:r>
+      <w:proofErr w:type="gramEnd"/>
+    </w:p>
+    <w:p>
+      <w:pPr>
+        <w:shd w:val="clear" w:color="auto" w:fill="000000"/>
+        <w:spacing w:after="0" w:line="285" w:lineRule="atLeast"/>
+        <w:rPr>
+          <w:rFonts w:ascii="Consolas" w:eastAsia="Times New Roman" w:hAnsi="Consolas" w:cs="Times New Roman"/>
+          <w:color w:val="FFFFFF"/>
+          <w:kern w:val="0"/>
+          <w:sz w:val="21"/>
+          <w:szCs w:val="21"/>
+          <w14:ligatures w14:val="none"/>
+        </w:rPr>
+      </w:pPr>
+      <w:r>
+        <w:rPr>
+          <w:rFonts w:ascii="Consolas" w:eastAsia="Times New Roman" w:hAnsi="Consolas" w:cs="Times New Roman"/>
+          <w:color w:val="569CD6"/>
+          <w:kern w:val="0"/>
+          <w:sz w:val="21"/>
+          <w:szCs w:val="21"/>
+          <w14:ligatures w14:val="none"/>
+        </w:rPr>
+        <w:t>const</w:t>
+      </w:r>
+      <w:r>
+        <w:rPr>
+          <w:rFonts w:ascii="Consolas" w:eastAsia="Times New Roman" w:hAnsi="Consolas" w:cs="Times New Roman"/>
+          <w:color w:val="FFFFFF"/>
+          <w:kern w:val="0"/>
+          <w:sz w:val="21"/>
+          <w:szCs w:val="21"/>
+          <w14:ligatures w14:val="none"/>
+        </w:rPr>
+        <w:t xml:space="preserve"> </w:t>
+      </w:r>
+      <w:r>
+        <w:rPr>
+          <w:rFonts w:ascii="Consolas" w:eastAsia="Times New Roman" w:hAnsi="Consolas" w:cs="Times New Roman"/>
+          <w:color w:val="569CD6"/>
+          <w:kern w:val="0"/>
+          <w:sz w:val="21"/>
+          <w:szCs w:val="21"/>
+          <w14:ligatures w14:val="none"/>
+        </w:rPr>
+        <w:t>int</w:t>
+      </w:r>
+      <w:r>
+        <w:rPr>
+          <w:rFonts w:ascii="Consolas" w:eastAsia="Times New Roman" w:hAnsi="Consolas" w:cs="Times New Roman"/>
+          <w:color w:val="FFFFFF"/>
+          <w:kern w:val="0"/>
+          <w:sz w:val="21"/>
+          <w:szCs w:val="21"/>
+          <w14:ligatures w14:val="none"/>
+        </w:rPr>
+        <w:t xml:space="preserve"> rightMotorPin2 </w:t>
+      </w:r>
+      <w:r>
+        <w:rPr>
+          <w:rFonts w:ascii="Consolas" w:eastAsia="Times New Roman" w:hAnsi="Consolas" w:cs="Times New Roman"/>
+          <w:color w:val="D4D4D4"/>
+          <w:kern w:val="0"/>
+          <w:sz w:val="21"/>
+          <w:szCs w:val="21"/>
+          <w14:ligatures w14:val="none"/>
+        </w:rPr>
+        <w:t>=</w:t>
+      </w:r>
+      <w:r>
+        <w:rPr>
+          <w:rFonts w:ascii="Consolas" w:eastAsia="Times New Roman" w:hAnsi="Consolas" w:cs="Times New Roman"/>
+          <w:color w:val="FFFFFF"/>
+          <w:kern w:val="0"/>
+          <w:sz w:val="21"/>
+          <w:szCs w:val="21"/>
+          <w14:ligatures w14:val="none"/>
+        </w:rPr>
+        <w:t xml:space="preserve"> </w:t>
+      </w:r>
+      <w:proofErr w:type="gramStart"/>
+      <w:r>
+        <w:rPr>
+          <w:rFonts w:ascii="Consolas" w:eastAsia="Times New Roman" w:hAnsi="Consolas" w:cs="Times New Roman"/>
+          <w:color w:val="B5CEA8"/>
+          <w:kern w:val="0"/>
+          <w:sz w:val="21"/>
+          <w:szCs w:val="21"/>
+          <w14:ligatures w14:val="none"/>
+        </w:rPr>
+        <w:t>11</w:t>
+      </w:r>
+      <w:r>
+        <w:rPr>
+          <w:rFonts w:ascii="Consolas" w:eastAsia="Times New Roman" w:hAnsi="Consolas" w:cs="Times New Roman"/>
+          <w:color w:val="FFFFFF"/>
+          <w:kern w:val="0"/>
+          <w:sz w:val="21"/>
+          <w:szCs w:val="21"/>
+          <w14:ligatures w14:val="none"/>
+        </w:rPr>
+        <w:t>;</w:t>
+      </w:r>
+      <w:proofErr w:type="gramEnd"/>
+    </w:p>
+    <w:p>
+      <w:pPr>
+        <w:shd w:val="clear" w:color="auto" w:fill="000000"/>
+        <w:spacing w:after="0" w:line="285" w:lineRule="atLeast"/>
+        <w:rPr>
+          <w:rFonts w:ascii="Consolas" w:eastAsia="Times New Roman" w:hAnsi="Consolas" w:cs="Times New Roman"/>
+          <w:color w:val="FFFFFF"/>
+          <w:kern w:val="0"/>
+          <w:sz w:val="21"/>
+          <w:szCs w:val="21"/>
+          <w14:ligatures w14:val="none"/>
+        </w:rPr>
+      </w:pPr>
+    </w:p>
+    <w:p>
+      <w:pPr>
+        <w:shd w:val="clear" w:color="auto" w:fill="000000"/>
+        <w:spacing w:after="0" w:line="285" w:lineRule="atLeast"/>
+        <w:rPr>
+          <w:rFonts w:ascii="Consolas" w:eastAsia="Times New Roman" w:hAnsi="Consolas" w:cs="Times New Roman"/>
+          <w:color w:val="FFFFFF"/>
+          <w:kern w:val="0"/>
+          <w:sz w:val="21"/>
+          <w:szCs w:val="21"/>
+          <w14:ligatures w14:val="none"/>
+        </w:rPr>
+      </w:pPr>
+      <w:r>
+        <w:rPr>
+          <w:rFonts w:ascii="Consolas" w:eastAsia="Times New Roman" w:hAnsi="Consolas" w:cs="Times New Roman"/>
+          <w:color w:val="7CA668"/>
+          <w:kern w:val="0"/>
+          <w:sz w:val="21"/>
+          <w:szCs w:val="21"/>
+          <w14:ligatures w14:val="none"/>
+        </w:rPr>
+        <w:t>// Interrupt Pins - If velocity is recorded backwards, swap pin definitions</w:t>
+      </w:r>
+    </w:p>
+    <w:p>
+      <w:pPr>
+        <w:shd w:val="clear" w:color="auto" w:fill="000000"/>
+        <w:spacing w:after="0" w:line="285" w:lineRule="atLeast"/>
+        <w:rPr>
+          <w:rFonts w:ascii="Consolas" w:eastAsia="Times New Roman" w:hAnsi="Consolas" w:cs="Times New Roman"/>
+          <w:color w:val="FFFFFF"/>
+          <w:kern w:val="0"/>
+          <w:sz w:val="21"/>
+          <w:szCs w:val="21"/>
+          <w14:ligatures w14:val="none"/>
+        </w:rPr>
+      </w:pPr>
+      <w:r>
+        <w:rPr>
+          <w:rFonts w:ascii="Consolas" w:eastAsia="Times New Roman" w:hAnsi="Consolas" w:cs="Times New Roman"/>
+          <w:color w:val="569CD6"/>
+          <w:kern w:val="0"/>
+          <w:sz w:val="21"/>
+          <w:szCs w:val="21"/>
+          <w14:ligatures w14:val="none"/>
+        </w:rPr>
+        <w:t>const</w:t>
+      </w:r>
+      <w:r>
+        <w:rPr>
+          <w:rFonts w:ascii="Consolas" w:eastAsia="Times New Roman" w:hAnsi="Consolas" w:cs="Times New Roman"/>
+          <w:color w:val="FFFFFF"/>
+          <w:kern w:val="0"/>
+          <w:sz w:val="21"/>
+          <w:szCs w:val="21"/>
+          <w14:ligatures w14:val="none"/>
+        </w:rPr>
+        <w:t xml:space="preserve"> </w:t>
+      </w:r>
+      <w:r>
+        <w:rPr>
+          <w:rFonts w:ascii="Consolas" w:eastAsia="Times New Roman" w:hAnsi="Consolas" w:cs="Times New Roman"/>
+          <w:color w:val="569CD6"/>
+          <w:kern w:val="0"/>
+          <w:sz w:val="21"/>
+          <w:szCs w:val="21"/>
+          <w14:ligatures w14:val="none"/>
+        </w:rPr>
+        <w:t>int</w:t>
+      </w:r>
+      <w:r>
+        <w:rPr>
+          <w:rFonts w:ascii="Consolas" w:eastAsia="Times New Roman" w:hAnsi="Consolas" w:cs="Times New Roman"/>
+          <w:color w:val="FFFFFF"/>
+          <w:kern w:val="0"/>
+          <w:sz w:val="21"/>
+          <w:szCs w:val="21"/>
+          <w14:ligatures w14:val="none"/>
+        </w:rPr>
+        <w:t xml:space="preserve"> rightEncoderPin1 </w:t>
+      </w:r>
+      <w:r>
+        <w:rPr>
+          <w:rFonts w:ascii="Consolas" w:eastAsia="Times New Roman" w:hAnsi="Consolas" w:cs="Times New Roman"/>
+          <w:color w:val="D4D4D4"/>
+          <w:kern w:val="0"/>
+          <w:sz w:val="21"/>
+          <w:szCs w:val="21"/>
+          <w14:ligatures w14:val="none"/>
+        </w:rPr>
+        <w:t>=</w:t>
+      </w:r>
+      <w:r>
+        <w:rPr>
+          <w:rFonts w:ascii="Consolas" w:eastAsia="Times New Roman" w:hAnsi="Consolas" w:cs="Times New Roman"/>
+          <w:color w:val="FFFFFF"/>
+          <w:kern w:val="0"/>
+          <w:sz w:val="21"/>
+          <w:szCs w:val="21"/>
+          <w14:ligatures w14:val="none"/>
+        </w:rPr>
+        <w:t xml:space="preserve"> </w:t>
+      </w:r>
+      <w:proofErr w:type="gramStart"/>
+      <w:r>
+        <w:rPr>
+          <w:rFonts w:ascii="Consolas" w:eastAsia="Times New Roman" w:hAnsi="Consolas" w:cs="Times New Roman"/>
+          <w:color w:val="B5CEA8"/>
+          <w:kern w:val="0"/>
+          <w:sz w:val="21"/>
+          <w:szCs w:val="21"/>
+          <w14:ligatures w14:val="none"/>
+        </w:rPr>
+        <w:t>19</w:t>
+      </w:r>
+      <w:r>
+        <w:rPr>
+          <w:rFonts w:ascii="Consolas" w:eastAsia="Times New Roman" w:hAnsi="Consolas" w:cs="Times New Roman"/>
+          <w:color w:val="FFFFFF"/>
+          <w:kern w:val="0"/>
+          <w:sz w:val="21"/>
+          <w:szCs w:val="21"/>
+          <w14:ligatures w14:val="none"/>
+        </w:rPr>
+        <w:t>;</w:t>
+      </w:r>
+      <w:proofErr w:type="gramEnd"/>
+    </w:p>
+    <w:p>
+      <w:pPr>
+        <w:shd w:val="clear" w:color="auto" w:fill="000000"/>
+        <w:spacing w:after="0" w:line="285" w:lineRule="atLeast"/>
+        <w:rPr>
+          <w:rFonts w:ascii="Consolas" w:eastAsia="Times New Roman" w:hAnsi="Consolas" w:cs="Times New Roman"/>
+          <w:color w:val="FFFFFF"/>
+          <w:kern w:val="0"/>
+          <w:sz w:val="21"/>
+          <w:szCs w:val="21"/>
+          <w14:ligatures w14:val="none"/>
+        </w:rPr>
+      </w:pPr>
+      <w:r>
+        <w:rPr>
+          <w:rFonts w:ascii="Consolas" w:eastAsia="Times New Roman" w:hAnsi="Consolas" w:cs="Times New Roman"/>
+          <w:color w:val="569CD6"/>
+          <w:kern w:val="0"/>
+          <w:sz w:val="21"/>
+          <w:szCs w:val="21"/>
+          <w14:ligatures w14:val="none"/>
+        </w:rPr>
+        <w:t>const</w:t>
+      </w:r>
+      <w:r>
+        <w:rPr>
+          <w:rFonts w:ascii="Consolas" w:eastAsia="Times New Roman" w:hAnsi="Consolas" w:cs="Times New Roman"/>
+          <w:color w:val="FFFFFF"/>
+          <w:kern w:val="0"/>
+          <w:sz w:val="21"/>
+          <w:szCs w:val="21"/>
+          <w14:ligatures w14:val="none"/>
+        </w:rPr>
+        <w:t xml:space="preserve"> </w:t>
+      </w:r>
+      <w:r>
+        <w:rPr>
+          <w:rFonts w:ascii="Consolas" w:eastAsia="Times New Roman" w:hAnsi="Consolas" w:cs="Times New Roman"/>
+          <w:color w:val="569CD6"/>
+          <w:kern w:val="0"/>
+          <w:sz w:val="21"/>
+          <w:szCs w:val="21"/>
+          <w14:ligatures w14:val="none"/>
+        </w:rPr>
+        <w:t>int</w:t>
+      </w:r>
+      <w:r>
+        <w:rPr>
+          <w:rFonts w:ascii="Consolas" w:eastAsia="Times New Roman" w:hAnsi="Consolas" w:cs="Times New Roman"/>
+          <w:color w:val="FFFFFF"/>
+          <w:kern w:val="0"/>
+          <w:sz w:val="21"/>
+          <w:szCs w:val="21"/>
+          <w14:ligatures w14:val="none"/>
+        </w:rPr>
+        <w:t xml:space="preserve"> rightEncoderPin2 </w:t>
+      </w:r>
+      <w:r>
+        <w:rPr>
+          <w:rFonts w:ascii="Consolas" w:eastAsia="Times New Roman" w:hAnsi="Consolas" w:cs="Times New Roman"/>
+          <w:color w:val="D4D4D4"/>
+          <w:kern w:val="0"/>
+          <w:sz w:val="21"/>
+          <w:szCs w:val="21"/>
+          <w14:ligatures w14:val="none"/>
+        </w:rPr>
+        <w:t>=</w:t>
+      </w:r>
+      <w:r>
+        <w:rPr>
+          <w:rFonts w:ascii="Consolas" w:eastAsia="Times New Roman" w:hAnsi="Consolas" w:cs="Times New Roman"/>
+          <w:color w:val="FFFFFF"/>
+          <w:kern w:val="0"/>
+          <w:sz w:val="21"/>
+          <w:szCs w:val="21"/>
+          <w14:ligatures w14:val="none"/>
+        </w:rPr>
+        <w:t xml:space="preserve"> </w:t>
+      </w:r>
+      <w:proofErr w:type="gramStart"/>
+      <w:r>
+        <w:rPr>
+          <w:rFonts w:ascii="Consolas" w:eastAsia="Times New Roman" w:hAnsi="Consolas" w:cs="Times New Roman"/>
+          <w:color w:val="B5CEA8"/>
+          <w:kern w:val="0"/>
+          <w:sz w:val="21"/>
+          <w:szCs w:val="21"/>
+          <w14:ligatures w14:val="none"/>
+        </w:rPr>
+        <w:t>18</w:t>
+      </w:r>
+      <w:r>
+        <w:rPr>
+          <w:rFonts w:ascii="Consolas" w:eastAsia="Times New Roman" w:hAnsi="Consolas" w:cs="Times New Roman"/>
+          <w:color w:val="FFFFFF"/>
+          <w:kern w:val="0"/>
+          <w:sz w:val="21"/>
+          <w:szCs w:val="21"/>
+          <w14:ligatures w14:val="none"/>
+        </w:rPr>
+        <w:t>;</w:t>
+      </w:r>
+      <w:proofErr w:type="gramEnd"/>
+    </w:p>
+    <w:p>
+      <w:pPr>
+        <w:shd w:val="clear" w:color="auto" w:fill="000000"/>
+        <w:spacing w:after="0" w:line="285" w:lineRule="atLeast"/>
+        <w:rPr>
+          <w:rFonts w:ascii="Consolas" w:eastAsia="Times New Roman" w:hAnsi="Consolas" w:cs="Times New Roman"/>
+          <w:color w:val="FFFFFF"/>
+          <w:kern w:val="0"/>
+          <w:sz w:val="21"/>
+          <w:szCs w:val="21"/>
+          <w14:ligatures w14:val="none"/>
+        </w:rPr>
+      </w:pPr>
+      <w:r>
+        <w:rPr>
+          <w:rFonts w:ascii="Consolas" w:eastAsia="Times New Roman" w:hAnsi="Consolas" w:cs="Times New Roman"/>
+          <w:color w:val="569CD6"/>
+          <w:kern w:val="0"/>
+          <w:sz w:val="21"/>
+          <w:szCs w:val="21"/>
+          <w14:ligatures w14:val="none"/>
+        </w:rPr>
+        <w:t>const</w:t>
+      </w:r>
+      <w:r>
+        <w:rPr>
+          <w:rFonts w:ascii="Consolas" w:eastAsia="Times New Roman" w:hAnsi="Consolas" w:cs="Times New Roman"/>
+          <w:color w:val="FFFFFF"/>
+          <w:kern w:val="0"/>
+          <w:sz w:val="21"/>
+          <w:szCs w:val="21"/>
+          <w14:ligatures w14:val="none"/>
+        </w:rPr>
+        <w:t xml:space="preserve"> </w:t>
+      </w:r>
+      <w:r>
+        <w:rPr>
+          <w:rFonts w:ascii="Consolas" w:eastAsia="Times New Roman" w:hAnsi="Consolas" w:cs="Times New Roman"/>
+          <w:color w:val="569CD6"/>
+          <w:kern w:val="0"/>
+          <w:sz w:val="21"/>
+          <w:szCs w:val="21"/>
+          <w14:ligatures w14:val="none"/>
+        </w:rPr>
+        <w:t>int</w:t>
+      </w:r>
+      <w:r>
+        <w:rPr>
+          <w:rFonts w:ascii="Consolas" w:eastAsia="Times New Roman" w:hAnsi="Consolas" w:cs="Times New Roman"/>
+          <w:color w:val="FFFFFF"/>
+          <w:kern w:val="0"/>
+          <w:sz w:val="21"/>
+          <w:szCs w:val="21"/>
+          <w14:ligatures w14:val="none"/>
+        </w:rPr>
+        <w:t xml:space="preserve"> leftEncoderPin1 </w:t>
+      </w:r>
+      <w:r>
+        <w:rPr>
+          <w:rFonts w:ascii="Consolas" w:eastAsia="Times New Roman" w:hAnsi="Consolas" w:cs="Times New Roman"/>
+          <w:color w:val="D4D4D4"/>
+          <w:kern w:val="0"/>
+          <w:sz w:val="21"/>
+          <w:szCs w:val="21"/>
+          <w14:ligatures w14:val="none"/>
+        </w:rPr>
+        <w:t>=</w:t>
+      </w:r>
+      <w:r>
+        <w:rPr>
+          <w:rFonts w:ascii="Consolas" w:eastAsia="Times New Roman" w:hAnsi="Consolas" w:cs="Times New Roman"/>
+          <w:color w:val="FFFFFF"/>
+          <w:kern w:val="0"/>
+          <w:sz w:val="21"/>
+          <w:szCs w:val="21"/>
+          <w14:ligatures w14:val="none"/>
+        </w:rPr>
+        <w:t xml:space="preserve"> </w:t>
+      </w:r>
+      <w:proofErr w:type="gramStart"/>
+      <w:r>
+        <w:rPr>
+          <w:rFonts w:ascii="Consolas" w:eastAsia="Times New Roman" w:hAnsi="Consolas" w:cs="Times New Roman"/>
+          <w:color w:val="B5CEA8"/>
+          <w:kern w:val="0"/>
+          <w:sz w:val="21"/>
+          <w:szCs w:val="21"/>
+          <w14:ligatures w14:val="none"/>
+        </w:rPr>
+        <w:t>20</w:t>
+      </w:r>
+      <w:r>
+        <w:rPr>
+          <w:rFonts w:ascii="Consolas" w:eastAsia="Times New Roman" w:hAnsi="Consolas" w:cs="Times New Roman"/>
+          <w:color w:val="FFFFFF"/>
+          <w:kern w:val="0"/>
+          <w:sz w:val="21"/>
+          <w:szCs w:val="21"/>
+          <w14:ligatures w14:val="none"/>
+        </w:rPr>
+        <w:t>;</w:t>
+      </w:r>
+      <w:proofErr w:type="gramEnd"/>
+    </w:p>
+    <w:p>
+      <w:pPr>
+        <w:shd w:val="clear" w:color="auto" w:fill="000000"/>
+        <w:spacing w:after="0" w:line="285" w:lineRule="atLeast"/>
+        <w:rPr>
+          <w:rFonts w:ascii="Consolas" w:eastAsia="Times New Roman" w:hAnsi="Consolas" w:cs="Times New Roman"/>
+          <w:color w:val="FFFFFF"/>
+          <w:kern w:val="0"/>
+          <w:sz w:val="21"/>
+          <w:szCs w:val="21"/>
+          <w14:ligatures w14:val="none"/>
+        </w:rPr>
+      </w:pPr>
+      <w:r>
+        <w:rPr>
+          <w:rFonts w:ascii="Consolas" w:eastAsia="Times New Roman" w:hAnsi="Consolas" w:cs="Times New Roman"/>
+          <w:color w:val="569CD6"/>
+          <w:kern w:val="0"/>
+          <w:sz w:val="21"/>
+          <w:szCs w:val="21"/>
+          <w14:ligatures w14:val="none"/>
+        </w:rPr>
+        <w:t>const</w:t>
+      </w:r>
+      <w:r>
+        <w:rPr>
+          <w:rFonts w:ascii="Consolas" w:eastAsia="Times New Roman" w:hAnsi="Consolas" w:cs="Times New Roman"/>
+          <w:color w:val="FFFFFF"/>
+          <w:kern w:val="0"/>
+          <w:sz w:val="21"/>
+          <w:szCs w:val="21"/>
+          <w14:ligatures w14:val="none"/>
+        </w:rPr>
+        <w:t xml:space="preserve"> </w:t>
+      </w:r>
+      <w:r>
+        <w:rPr>
+          <w:rFonts w:ascii="Consolas" w:eastAsia="Times New Roman" w:hAnsi="Consolas" w:cs="Times New Roman"/>
+          <w:color w:val="569CD6"/>
+          <w:kern w:val="0"/>
+          <w:sz w:val="21"/>
+          <w:szCs w:val="21"/>
+          <w14:ligatures w14:val="none"/>
+        </w:rPr>
+        <w:t>int</w:t>
+      </w:r>
+      <w:r>
+        <w:rPr>
+          <w:rFonts w:ascii="Consolas" w:eastAsia="Times New Roman" w:hAnsi="Consolas" w:cs="Times New Roman"/>
+          <w:color w:val="FFFFFF"/>
+          <w:kern w:val="0"/>
+          <w:sz w:val="21"/>
+          <w:szCs w:val="21"/>
+          <w14:ligatures w14:val="none"/>
+        </w:rPr>
+        <w:t xml:space="preserve"> leftEncoderPin2 </w:t>
+      </w:r>
+      <w:r>
+        <w:rPr>
+          <w:rFonts w:ascii="Consolas" w:eastAsia="Times New Roman" w:hAnsi="Consolas" w:cs="Times New Roman"/>
+          <w:color w:val="D4D4D4"/>
+          <w:kern w:val="0"/>
+          <w:sz w:val="21"/>
+          <w:szCs w:val="21"/>
+          <w14:ligatures w14:val="none"/>
+        </w:rPr>
+        <w:t>=</w:t>
+      </w:r>
+      <w:r>
+        <w:rPr>
+          <w:rFonts w:ascii="Consolas" w:eastAsia="Times New Roman" w:hAnsi="Consolas" w:cs="Times New Roman"/>
+          <w:color w:val="FFFFFF"/>
+          <w:kern w:val="0"/>
+          <w:sz w:val="21"/>
+          <w:szCs w:val="21"/>
+          <w14:ligatures w14:val="none"/>
+        </w:rPr>
+        <w:t xml:space="preserve"> </w:t>
+      </w:r>
+      <w:proofErr w:type="gramStart"/>
+      <w:r>
+        <w:rPr>
+          <w:rFonts w:ascii="Consolas" w:eastAsia="Times New Roman" w:hAnsi="Consolas" w:cs="Times New Roman"/>
+          <w:color w:val="B5CEA8"/>
+          <w:kern w:val="0"/>
+          <w:sz w:val="21"/>
+          <w:szCs w:val="21"/>
+          <w14:ligatures w14:val="none"/>
+        </w:rPr>
+        <w:t>21</w:t>
+      </w:r>
+      <w:r>
+        <w:rPr>
+          <w:rFonts w:ascii="Consolas" w:eastAsia="Times New Roman" w:hAnsi="Consolas" w:cs="Times New Roman"/>
+          <w:color w:val="FFFFFF"/>
+          <w:kern w:val="0"/>
+          <w:sz w:val="21"/>
+          <w:szCs w:val="21"/>
+          <w14:ligatures w14:val="none"/>
+        </w:rPr>
+        <w:t>;</w:t>
+      </w:r>
+      <w:proofErr w:type="gramEnd"/>
+    </w:p>
     <w:p/>
     <w:sectPr>
       <w:headerReference w:type="default" r:id="rId6"/>

</xml_diff>